<commit_message>
Updated play, view and menu test cases
</commit_message>
<xml_diff>
--- a/Test_Case_Assignment.docx
+++ b/Test_Case_Assignment.docx
@@ -691,31 +691,32 @@
               <w:rPr>
                 <w:rtl w:val="0"/>
               </w:rPr>
-            </w:r>
-          </w:p>
-        </w:tc>
-        <w:tc>
-          <w:tcPr>
-            <w:shd w:fill="auto" w:val="clear"/>
-            <w:tcMar>
-              <w:top w:w="100.0" w:type="dxa"/>
-              <w:left w:w="100.0" w:type="dxa"/>
-              <w:bottom w:w="100.0" w:type="dxa"/>
-              <w:right w:w="100.0" w:type="dxa"/>
-            </w:tcMar>
-            <w:vAlign w:val="top"/>
-          </w:tcPr>
-          <w:p>
-            <w:pPr>
-              <w:widowControl w:val="0"/>
-              <w:spacing w:line="240" w:lineRule="auto"/>
-              <w:rPr/>
-            </w:pPr>
-            <w:r>
-              <w:rPr>
-                <w:rtl w:val="0"/>
-              </w:rPr>
-              <w:t xml:space="preserve"> </w:t>
+              <w:t xml:space="preserve">System display Read Maze page</w:t>
+            </w:r>
+          </w:p>
+        </w:tc>
+        <w:tc>
+          <w:tcPr>
+            <w:shd w:fill="auto" w:val="clear"/>
+            <w:tcMar>
+              <w:top w:w="100.0" w:type="dxa"/>
+              <w:left w:w="100.0" w:type="dxa"/>
+              <w:bottom w:w="100.0" w:type="dxa"/>
+              <w:right w:w="100.0" w:type="dxa"/>
+            </w:tcMar>
+            <w:vAlign w:val="top"/>
+          </w:tcPr>
+          <w:p>
+            <w:pPr>
+              <w:widowControl w:val="0"/>
+              <w:spacing w:line="240" w:lineRule="auto"/>
+              <w:rPr/>
+            </w:pPr>
+            <w:r>
+              <w:rPr>
+                <w:rtl w:val="0"/>
+              </w:rPr>
+              <w:t xml:space="preserve"> Passed </w:t>
             </w:r>
           </w:p>
         </w:tc>
@@ -868,30 +869,32 @@
               <w:rPr>
                 <w:rtl w:val="0"/>
               </w:rPr>
-            </w:r>
-          </w:p>
-        </w:tc>
-        <w:tc>
-          <w:tcPr>
-            <w:shd w:fill="auto" w:val="clear"/>
-            <w:tcMar>
-              <w:top w:w="100.0" w:type="dxa"/>
-              <w:left w:w="100.0" w:type="dxa"/>
-              <w:bottom w:w="100.0" w:type="dxa"/>
-              <w:right w:w="100.0" w:type="dxa"/>
-            </w:tcMar>
-            <w:vAlign w:val="top"/>
-          </w:tcPr>
-          <w:p>
-            <w:pPr>
-              <w:widowControl w:val="0"/>
-              <w:spacing w:line="240" w:lineRule="auto"/>
-              <w:rPr/>
-            </w:pPr>
-            <w:r>
-              <w:rPr>
-                <w:rtl w:val="0"/>
-              </w:rPr>
+              <w:t xml:space="preserve">System display View Maze page</w:t>
+            </w:r>
+          </w:p>
+        </w:tc>
+        <w:tc>
+          <w:tcPr>
+            <w:shd w:fill="auto" w:val="clear"/>
+            <w:tcMar>
+              <w:top w:w="100.0" w:type="dxa"/>
+              <w:left w:w="100.0" w:type="dxa"/>
+              <w:bottom w:w="100.0" w:type="dxa"/>
+              <w:right w:w="100.0" w:type="dxa"/>
+            </w:tcMar>
+            <w:vAlign w:val="top"/>
+          </w:tcPr>
+          <w:p>
+            <w:pPr>
+              <w:widowControl w:val="0"/>
+              <w:spacing w:line="240" w:lineRule="auto"/>
+              <w:rPr/>
+            </w:pPr>
+            <w:r>
+              <w:rPr>
+                <w:rtl w:val="0"/>
+              </w:rPr>
+              <w:t xml:space="preserve"> Passed </w:t>
             </w:r>
           </w:p>
         </w:tc>
@@ -1044,30 +1047,32 @@
               <w:rPr>
                 <w:rtl w:val="0"/>
               </w:rPr>
-            </w:r>
-          </w:p>
-        </w:tc>
-        <w:tc>
-          <w:tcPr>
-            <w:shd w:fill="auto" w:val="clear"/>
-            <w:tcMar>
-              <w:top w:w="100.0" w:type="dxa"/>
-              <w:left w:w="100.0" w:type="dxa"/>
-              <w:bottom w:w="100.0" w:type="dxa"/>
-              <w:right w:w="100.0" w:type="dxa"/>
-            </w:tcMar>
-            <w:vAlign w:val="top"/>
-          </w:tcPr>
-          <w:p>
-            <w:pPr>
-              <w:widowControl w:val="0"/>
-              <w:spacing w:line="240" w:lineRule="auto"/>
-              <w:rPr/>
-            </w:pPr>
-            <w:r>
-              <w:rPr>
-                <w:rtl w:val="0"/>
-              </w:rPr>
+              <w:t xml:space="preserve">System display Play Maze page</w:t>
+            </w:r>
+          </w:p>
+        </w:tc>
+        <w:tc>
+          <w:tcPr>
+            <w:shd w:fill="auto" w:val="clear"/>
+            <w:tcMar>
+              <w:top w:w="100.0" w:type="dxa"/>
+              <w:left w:w="100.0" w:type="dxa"/>
+              <w:bottom w:w="100.0" w:type="dxa"/>
+              <w:right w:w="100.0" w:type="dxa"/>
+            </w:tcMar>
+            <w:vAlign w:val="top"/>
+          </w:tcPr>
+          <w:p>
+            <w:pPr>
+              <w:widowControl w:val="0"/>
+              <w:spacing w:line="240" w:lineRule="auto"/>
+              <w:rPr/>
+            </w:pPr>
+            <w:r>
+              <w:rPr>
+                <w:rtl w:val="0"/>
+              </w:rPr>
+              <w:t xml:space="preserve">Passed </w:t>
             </w:r>
           </w:p>
         </w:tc>
@@ -1220,30 +1225,32 @@
               <w:rPr>
                 <w:rtl w:val="0"/>
               </w:rPr>
-            </w:r>
-          </w:p>
-        </w:tc>
-        <w:tc>
-          <w:tcPr>
-            <w:shd w:fill="auto" w:val="clear"/>
-            <w:tcMar>
-              <w:top w:w="100.0" w:type="dxa"/>
-              <w:left w:w="100.0" w:type="dxa"/>
-              <w:bottom w:w="100.0" w:type="dxa"/>
-              <w:right w:w="100.0" w:type="dxa"/>
-            </w:tcMar>
-            <w:vAlign w:val="top"/>
-          </w:tcPr>
-          <w:p>
-            <w:pPr>
-              <w:widowControl w:val="0"/>
-              <w:spacing w:line="240" w:lineRule="auto"/>
-              <w:rPr/>
-            </w:pPr>
-            <w:r>
-              <w:rPr>
-                <w:rtl w:val="0"/>
-              </w:rPr>
+              <w:t xml:space="preserve">System does not show anything as this feature is not implemented.</w:t>
+            </w:r>
+          </w:p>
+        </w:tc>
+        <w:tc>
+          <w:tcPr>
+            <w:shd w:fill="auto" w:val="clear"/>
+            <w:tcMar>
+              <w:top w:w="100.0" w:type="dxa"/>
+              <w:left w:w="100.0" w:type="dxa"/>
+              <w:bottom w:w="100.0" w:type="dxa"/>
+              <w:right w:w="100.0" w:type="dxa"/>
+            </w:tcMar>
+            <w:vAlign w:val="top"/>
+          </w:tcPr>
+          <w:p>
+            <w:pPr>
+              <w:widowControl w:val="0"/>
+              <w:spacing w:line="240" w:lineRule="auto"/>
+              <w:rPr/>
+            </w:pPr>
+            <w:r>
+              <w:rPr>
+                <w:rtl w:val="0"/>
+              </w:rPr>
+              <w:t xml:space="preserve">Failed</w:t>
             </w:r>
           </w:p>
         </w:tc>
@@ -1396,30 +1403,32 @@
               <w:rPr>
                 <w:rtl w:val="0"/>
               </w:rPr>
-            </w:r>
-          </w:p>
-        </w:tc>
-        <w:tc>
-          <w:tcPr>
-            <w:shd w:fill="auto" w:val="clear"/>
-            <w:tcMar>
-              <w:top w:w="100.0" w:type="dxa"/>
-              <w:left w:w="100.0" w:type="dxa"/>
-              <w:bottom w:w="100.0" w:type="dxa"/>
-              <w:right w:w="100.0" w:type="dxa"/>
-            </w:tcMar>
-            <w:vAlign w:val="top"/>
-          </w:tcPr>
-          <w:p>
-            <w:pPr>
-              <w:widowControl w:val="0"/>
-              <w:spacing w:line="240" w:lineRule="auto"/>
-              <w:rPr/>
-            </w:pPr>
-            <w:r>
-              <w:rPr>
-                <w:rtl w:val="0"/>
-              </w:rPr>
+              <w:t xml:space="preserve">Error message: “Wrong input entered. Enter the values from the menu”</w:t>
+            </w:r>
+          </w:p>
+        </w:tc>
+        <w:tc>
+          <w:tcPr>
+            <w:shd w:fill="auto" w:val="clear"/>
+            <w:tcMar>
+              <w:top w:w="100.0" w:type="dxa"/>
+              <w:left w:w="100.0" w:type="dxa"/>
+              <w:bottom w:w="100.0" w:type="dxa"/>
+              <w:right w:w="100.0" w:type="dxa"/>
+            </w:tcMar>
+            <w:vAlign w:val="top"/>
+          </w:tcPr>
+          <w:p>
+            <w:pPr>
+              <w:widowControl w:val="0"/>
+              <w:spacing w:line="240" w:lineRule="auto"/>
+              <w:rPr/>
+            </w:pPr>
+            <w:r>
+              <w:rPr>
+                <w:rtl w:val="0"/>
+              </w:rPr>
+              <w:t xml:space="preserve">Passed </w:t>
             </w:r>
           </w:p>
         </w:tc>
@@ -1572,30 +1581,32 @@
               <w:rPr>
                 <w:rtl w:val="0"/>
               </w:rPr>
-            </w:r>
-          </w:p>
-        </w:tc>
-        <w:tc>
-          <w:tcPr>
-            <w:shd w:fill="auto" w:val="clear"/>
-            <w:tcMar>
-              <w:top w:w="100.0" w:type="dxa"/>
-              <w:left w:w="100.0" w:type="dxa"/>
-              <w:bottom w:w="100.0" w:type="dxa"/>
-              <w:right w:w="100.0" w:type="dxa"/>
-            </w:tcMar>
-            <w:vAlign w:val="top"/>
-          </w:tcPr>
-          <w:p>
-            <w:pPr>
-              <w:widowControl w:val="0"/>
-              <w:spacing w:line="240" w:lineRule="auto"/>
-              <w:rPr/>
-            </w:pPr>
-            <w:r>
-              <w:rPr>
-                <w:rtl w:val="0"/>
-              </w:rPr>
+              <w:t xml:space="preserve">Error message: “Wrong input entered. Enter the values from the menu</w:t>
+            </w:r>
+          </w:p>
+        </w:tc>
+        <w:tc>
+          <w:tcPr>
+            <w:shd w:fill="auto" w:val="clear"/>
+            <w:tcMar>
+              <w:top w:w="100.0" w:type="dxa"/>
+              <w:left w:w="100.0" w:type="dxa"/>
+              <w:bottom w:w="100.0" w:type="dxa"/>
+              <w:right w:w="100.0" w:type="dxa"/>
+            </w:tcMar>
+            <w:vAlign w:val="top"/>
+          </w:tcPr>
+          <w:p>
+            <w:pPr>
+              <w:widowControl w:val="0"/>
+              <w:spacing w:line="240" w:lineRule="auto"/>
+              <w:rPr/>
+            </w:pPr>
+            <w:r>
+              <w:rPr>
+                <w:rtl w:val="0"/>
+              </w:rPr>
+              <w:t xml:space="preserve">Passed </w:t>
             </w:r>
           </w:p>
         </w:tc>
@@ -1748,30 +1759,32 @@
               <w:rPr>
                 <w:rtl w:val="0"/>
               </w:rPr>
-            </w:r>
-          </w:p>
-        </w:tc>
-        <w:tc>
-          <w:tcPr>
-            <w:shd w:fill="auto" w:val="clear"/>
-            <w:tcMar>
-              <w:top w:w="100.0" w:type="dxa"/>
-              <w:left w:w="100.0" w:type="dxa"/>
-              <w:bottom w:w="100.0" w:type="dxa"/>
-              <w:right w:w="100.0" w:type="dxa"/>
-            </w:tcMar>
-            <w:vAlign w:val="top"/>
-          </w:tcPr>
-          <w:p>
-            <w:pPr>
-              <w:widowControl w:val="0"/>
-              <w:spacing w:line="240" w:lineRule="auto"/>
-              <w:rPr/>
-            </w:pPr>
-            <w:r>
-              <w:rPr>
-                <w:rtl w:val="0"/>
-              </w:rPr>
+              <w:t xml:space="preserve">Error message: “Wrong input entered. Enter the values from the menu”</w:t>
+            </w:r>
+          </w:p>
+        </w:tc>
+        <w:tc>
+          <w:tcPr>
+            <w:shd w:fill="auto" w:val="clear"/>
+            <w:tcMar>
+              <w:top w:w="100.0" w:type="dxa"/>
+              <w:left w:w="100.0" w:type="dxa"/>
+              <w:bottom w:w="100.0" w:type="dxa"/>
+              <w:right w:w="100.0" w:type="dxa"/>
+            </w:tcMar>
+            <w:vAlign w:val="top"/>
+          </w:tcPr>
+          <w:p>
+            <w:pPr>
+              <w:widowControl w:val="0"/>
+              <w:spacing w:line="240" w:lineRule="auto"/>
+              <w:rPr/>
+            </w:pPr>
+            <w:r>
+              <w:rPr>
+                <w:rtl w:val="0"/>
+              </w:rPr>
+              <w:t xml:space="preserve">Passed</w:t>
             </w:r>
           </w:p>
         </w:tc>
@@ -1925,30 +1938,32 @@
               <w:rPr>
                 <w:rtl w:val="0"/>
               </w:rPr>
-            </w:r>
-          </w:p>
-        </w:tc>
-        <w:tc>
-          <w:tcPr>
-            <w:shd w:fill="auto" w:val="clear"/>
-            <w:tcMar>
-              <w:top w:w="100.0" w:type="dxa"/>
-              <w:left w:w="100.0" w:type="dxa"/>
-              <w:bottom w:w="100.0" w:type="dxa"/>
-              <w:right w:w="100.0" w:type="dxa"/>
-            </w:tcMar>
-            <w:vAlign w:val="top"/>
-          </w:tcPr>
-          <w:p>
-            <w:pPr>
-              <w:widowControl w:val="0"/>
-              <w:spacing w:line="240" w:lineRule="auto"/>
-              <w:rPr/>
-            </w:pPr>
-            <w:r>
-              <w:rPr>
-                <w:rtl w:val="0"/>
-              </w:rPr>
+              <w:t xml:space="preserve">System exits program</w:t>
+            </w:r>
+          </w:p>
+        </w:tc>
+        <w:tc>
+          <w:tcPr>
+            <w:shd w:fill="auto" w:val="clear"/>
+            <w:tcMar>
+              <w:top w:w="100.0" w:type="dxa"/>
+              <w:left w:w="100.0" w:type="dxa"/>
+              <w:bottom w:w="100.0" w:type="dxa"/>
+              <w:right w:w="100.0" w:type="dxa"/>
+            </w:tcMar>
+            <w:vAlign w:val="top"/>
+          </w:tcPr>
+          <w:p>
+            <w:pPr>
+              <w:widowControl w:val="0"/>
+              <w:spacing w:line="240" w:lineRule="auto"/>
+              <w:rPr/>
+            </w:pPr>
+            <w:r>
+              <w:rPr>
+                <w:rtl w:val="0"/>
+              </w:rPr>
+              <w:t xml:space="preserve">Passed</w:t>
             </w:r>
           </w:p>
         </w:tc>
@@ -1961,9 +1976,6 @@
         <w:spacing w:after="240" w:before="240" w:line="276" w:lineRule="auto"/>
         <w:rPr>
           <w:b w:val="1"/>
-          <w:sz w:val="24"/>
-          <w:szCs w:val="24"/>
-          <w:u w:val="single"/>
         </w:rPr>
       </w:pPr>
       <w:bookmarkStart w:colFirst="0" w:colLast="0" w:name="_q43331q4y0zz" w:id="1"/>
@@ -3390,13 +3402,13 @@
               <w:ind w:left="140" w:right="140" w:firstLine="0"/>
               <w:rPr/>
             </w:pPr>
-            <w:bookmarkStart w:colFirst="0" w:colLast="0" w:name="_gjdgxs" w:id="0"/>
-            <w:bookmarkEnd w:id="0"/>
-            <w:r>
-              <w:rPr>
-                <w:rtl w:val="0"/>
-              </w:rPr>
-              <w:t xml:space="preserve"> This scenario did not pass as it was not implemented.</w:t>
+            <w:bookmarkStart w:colFirst="0" w:colLast="0" w:name="_yy0k0ujrhcqf" w:id="10"/>
+            <w:bookmarkEnd w:id="10"/>
+            <w:r>
+              <w:rPr>
+                <w:rtl w:val="0"/>
+              </w:rPr>
+              <w:t xml:space="preserve">System display error message: “File not found”</w:t>
             </w:r>
           </w:p>
         </w:tc>
@@ -3430,7 +3442,7 @@
               <w:rPr>
                 <w:rtl w:val="0"/>
               </w:rPr>
-              <w:t xml:space="preserve">Failed</w:t>
+              <w:t xml:space="preserve">Passed</w:t>
             </w:r>
           </w:p>
         </w:tc>
@@ -3974,30 +3986,32 @@
               <w:rPr>
                 <w:rtl w:val="0"/>
               </w:rPr>
-            </w:r>
-          </w:p>
-        </w:tc>
-        <w:tc>
-          <w:tcPr>
-            <w:shd w:fill="auto" w:val="clear"/>
-            <w:tcMar>
-              <w:top w:w="100.0" w:type="dxa"/>
-              <w:left w:w="100.0" w:type="dxa"/>
-              <w:bottom w:w="100.0" w:type="dxa"/>
-              <w:right w:w="100.0" w:type="dxa"/>
-            </w:tcMar>
-            <w:vAlign w:val="top"/>
-          </w:tcPr>
-          <w:p>
-            <w:pPr>
-              <w:widowControl w:val="0"/>
-              <w:spacing w:line="240" w:lineRule="auto"/>
-              <w:rPr/>
-            </w:pPr>
-            <w:r>
-              <w:rPr>
-                <w:rtl w:val="0"/>
-              </w:rPr>
+              <w:t xml:space="preserve">User is able to view maze from selected</w:t>
+            </w:r>
+          </w:p>
+        </w:tc>
+        <w:tc>
+          <w:tcPr>
+            <w:shd w:fill="auto" w:val="clear"/>
+            <w:tcMar>
+              <w:top w:w="100.0" w:type="dxa"/>
+              <w:left w:w="100.0" w:type="dxa"/>
+              <w:bottom w:w="100.0" w:type="dxa"/>
+              <w:right w:w="100.0" w:type="dxa"/>
+            </w:tcMar>
+            <w:vAlign w:val="top"/>
+          </w:tcPr>
+          <w:p>
+            <w:pPr>
+              <w:widowControl w:val="0"/>
+              <w:spacing w:line="240" w:lineRule="auto"/>
+              <w:rPr/>
+            </w:pPr>
+            <w:r>
+              <w:rPr>
+                <w:rtl w:val="0"/>
+              </w:rPr>
+              <w:t xml:space="preserve">Passed</w:t>
             </w:r>
           </w:p>
         </w:tc>
@@ -4398,6 +4412,23 @@
       </w:pPr>
       <w:bookmarkStart w:colFirst="0" w:colLast="0" w:name="_73vcl3m69w6s" w:id="15"/>
       <w:bookmarkEnd w:id="15"/>
+      <w:r>
+        <w:rPr>
+          <w:rtl w:val="0"/>
+        </w:rPr>
+      </w:r>
+    </w:p>
+    <w:p>
+      <w:pPr>
+        <w:keepNext w:val="1"/>
+        <w:keepLines w:val="1"/>
+        <w:spacing w:after="120" w:before="400" w:line="276" w:lineRule="auto"/>
+        <w:rPr>
+          <w:b w:val="1"/>
+        </w:rPr>
+      </w:pPr>
+      <w:bookmarkStart w:colFirst="0" w:colLast="0" w:name="_ly8k8mortppd" w:id="16"/>
+      <w:bookmarkEnd w:id="16"/>
       <w:r>
         <w:rPr>
           <w:b w:val="1"/>
@@ -6359,32 +6390,34 @@
               <w:rPr>
                 <w:rtl w:val="0"/>
               </w:rPr>
-              <w:t xml:space="preserve">System display assertion error message</w:t>
-            </w:r>
-          </w:p>
-        </w:tc>
-        <w:tc>
-          <w:tcPr>
-            <w:shd w:fill="auto" w:val="clear"/>
-            <w:tcMar>
-              <w:top w:w="100.0" w:type="dxa"/>
-              <w:left w:w="100.0" w:type="dxa"/>
-              <w:bottom w:w="100.0" w:type="dxa"/>
-              <w:right w:w="100.0" w:type="dxa"/>
-            </w:tcMar>
-            <w:vAlign w:val="top"/>
-          </w:tcPr>
-          <w:p>
-            <w:pPr>
-              <w:widowControl w:val="0"/>
-              <w:spacing w:line="240" w:lineRule="auto"/>
-              <w:rPr/>
-            </w:pPr>
-            <w:r>
-              <w:rPr>
-                <w:rtl w:val="0"/>
-              </w:rPr>
-              <w:t xml:space="preserve">Failed</w:t>
+              <w:t xml:space="preserve">System display error message:</w:t>
+              <w:br w:type="textWrapping"/>
+              <w:t xml:space="preserve">“File not selected. Please load a maze file”</w:t>
+            </w:r>
+          </w:p>
+        </w:tc>
+        <w:tc>
+          <w:tcPr>
+            <w:shd w:fill="auto" w:val="clear"/>
+            <w:tcMar>
+              <w:top w:w="100.0" w:type="dxa"/>
+              <w:left w:w="100.0" w:type="dxa"/>
+              <w:bottom w:w="100.0" w:type="dxa"/>
+              <w:right w:w="100.0" w:type="dxa"/>
+            </w:tcMar>
+            <w:vAlign w:val="top"/>
+          </w:tcPr>
+          <w:p>
+            <w:pPr>
+              <w:widowControl w:val="0"/>
+              <w:spacing w:line="240" w:lineRule="auto"/>
+              <w:rPr/>
+            </w:pPr>
+            <w:r>
+              <w:rPr>
+                <w:rtl w:val="0"/>
+              </w:rPr>
+              <w:t xml:space="preserve">Passed</w:t>
             </w:r>
           </w:p>
         </w:tc>
@@ -6552,32 +6585,34 @@
               <w:rPr>
                 <w:rtl w:val="0"/>
               </w:rPr>
-              <w:t xml:space="preserve">System display assertion error message</w:t>
-            </w:r>
-          </w:p>
-        </w:tc>
-        <w:tc>
-          <w:tcPr>
-            <w:shd w:fill="auto" w:val="clear"/>
-            <w:tcMar>
-              <w:top w:w="100.0" w:type="dxa"/>
-              <w:left w:w="100.0" w:type="dxa"/>
-              <w:bottom w:w="100.0" w:type="dxa"/>
-              <w:right w:w="100.0" w:type="dxa"/>
-            </w:tcMar>
-            <w:vAlign w:val="top"/>
-          </w:tcPr>
-          <w:p>
-            <w:pPr>
-              <w:widowControl w:val="0"/>
-              <w:spacing w:line="240" w:lineRule="auto"/>
-              <w:rPr/>
-            </w:pPr>
-            <w:r>
-              <w:rPr>
-                <w:rtl w:val="0"/>
-              </w:rPr>
-              <w:t xml:space="preserve">Failed</w:t>
+              <w:t xml:space="preserve">System display error message:</w:t>
+              <w:br w:type="textWrapping"/>
+              <w:t xml:space="preserve">“Incorrect file type selected. Please load the correct </w:t>
+            </w:r>
+          </w:p>
+        </w:tc>
+        <w:tc>
+          <w:tcPr>
+            <w:shd w:fill="auto" w:val="clear"/>
+            <w:tcMar>
+              <w:top w:w="100.0" w:type="dxa"/>
+              <w:left w:w="100.0" w:type="dxa"/>
+              <w:bottom w:w="100.0" w:type="dxa"/>
+              <w:right w:w="100.0" w:type="dxa"/>
+            </w:tcMar>
+            <w:vAlign w:val="top"/>
+          </w:tcPr>
+          <w:p>
+            <w:pPr>
+              <w:widowControl w:val="0"/>
+              <w:spacing w:line="240" w:lineRule="auto"/>
+              <w:rPr/>
+            </w:pPr>
+            <w:r>
+              <w:rPr>
+                <w:rtl w:val="0"/>
+              </w:rPr>
+              <w:t xml:space="preserve">Passed</w:t>
             </w:r>
           </w:p>
         </w:tc>
@@ -6602,8 +6637,8 @@
           <w:b w:val="1"/>
         </w:rPr>
       </w:pPr>
-      <w:bookmarkStart w:colFirst="0" w:colLast="0" w:name="_a1tetjg8p4lh" w:id="16"/>
-      <w:bookmarkEnd w:id="16"/>
+      <w:bookmarkStart w:colFirst="0" w:colLast="0" w:name="_a1tetjg8p4lh" w:id="17"/>
+      <w:bookmarkEnd w:id="17"/>
       <w:r>
         <w:rPr>
           <w:rtl w:val="0"/>

</xml_diff>